<commit_message>
Corrección de fechas de la documentación
</commit_message>
<xml_diff>
--- a/documentación/Proyecto GT Proxmox.docx
+++ b/documentación/Proyecto GT Proxmox.docx
@@ -108,55 +108,15 @@
         <w:jc w:val="both"/>
       </w:pPr>
       <w:r>
-        <w:t xml:space="preserve">Para ello utilizaremos el </w:t>
-      </w:r>
-      <w:proofErr w:type="spellStart"/>
-      <w:r>
-        <w:t>S.O</w:t>
-      </w:r>
-      <w:proofErr w:type="spellEnd"/>
-      <w:r>
-        <w:t xml:space="preserve">. de código abierto Proxmox, el cual permite la instalación en servidores </w:t>
-      </w:r>
-      <w:proofErr w:type="spellStart"/>
-      <w:r>
-        <w:t>clústerizados</w:t>
-      </w:r>
-      <w:proofErr w:type="spellEnd"/>
-      <w:r>
-        <w:t xml:space="preserve"> físicos, sockets de procesador, puentes físicos, puentes de alta comunicación (</w:t>
-      </w:r>
-      <w:proofErr w:type="spellStart"/>
-      <w:r>
-        <w:t>iSCSI</w:t>
-      </w:r>
-      <w:proofErr w:type="spellEnd"/>
-      <w:r>
-        <w:t>) entre otros.</w:t>
-      </w:r>
-    </w:p>
-    <w:p>
-      <w:pPr>
-        <w:jc w:val="both"/>
-      </w:pPr>
-      <w:r>
-        <w:t xml:space="preserve">Proxmox es una plataforma de virtualización basada en sistemas de código abierto que permite la virtualización tanto sobre </w:t>
-      </w:r>
-      <w:proofErr w:type="spellStart"/>
-      <w:r>
-        <w:t>OpenVZ</w:t>
-      </w:r>
-      <w:proofErr w:type="spellEnd"/>
-      <w:r>
-        <w:t xml:space="preserve"> como </w:t>
-      </w:r>
-      <w:proofErr w:type="spellStart"/>
-      <w:r>
-        <w:t>KVM</w:t>
-      </w:r>
-      <w:proofErr w:type="spellEnd"/>
-      <w:r>
-        <w:t xml:space="preserve">. </w:t>
+        <w:t>Para ello utilizaremos el S.O. de código abierto Proxmox, el cual permite la instalación en servidores clústerizados físicos, sockets de procesador, puentes físicos, puentes de alta comunicación (iSCSI) entre otros.</w:t>
+      </w:r>
+    </w:p>
+    <w:p>
+      <w:pPr>
+        <w:jc w:val="both"/>
+      </w:pPr>
+      <w:r>
+        <w:t xml:space="preserve">Proxmox es una plataforma de virtualización basada en sistemas de código abierto que permite la virtualización tanto sobre OpenVZ como KVM. </w:t>
       </w:r>
     </w:p>
     <w:p>
@@ -167,15 +127,7 @@
         <w:t xml:space="preserve">En el presente curso, se pretende </w:t>
       </w:r>
       <w:r>
-        <w:t xml:space="preserve">poner en marcha el servidor con una máquina virtual con </w:t>
-      </w:r>
-      <w:proofErr w:type="spellStart"/>
-      <w:r>
-        <w:t>FOG</w:t>
-      </w:r>
-      <w:proofErr w:type="spellEnd"/>
-      <w:r>
-        <w:t xml:space="preserve"> que nos permite realizar el control de formateo de todas las máquinas de las diferentes aulas de que dispone el departamento.</w:t>
+        <w:t>poner en marcha el servidor con una máquina virtual con FOG que nos permite realizar el control de formateo de todas las máquinas de las diferentes aulas de que dispone el departamento.</w:t>
       </w:r>
     </w:p>
     <w:p>
@@ -305,15 +257,7 @@
         <w:jc w:val="both"/>
       </w:pPr>
       <w:r>
-        <w:t xml:space="preserve">Reducción del gasto económico por parte del departamento, ya que no será necesario actualizar los </w:t>
-      </w:r>
-      <w:proofErr w:type="spellStart"/>
-      <w:r>
-        <w:t>PCs</w:t>
-      </w:r>
-      <w:proofErr w:type="spellEnd"/>
-      <w:r>
-        <w:t xml:space="preserve"> de los alumnos.</w:t>
+        <w:t>Reducción del gasto económico por parte del departamento, ya que no será necesario actualizar los PCs de los alumnos.</w:t>
       </w:r>
     </w:p>
     <w:p>
@@ -481,15 +425,7 @@
         <w:jc w:val="both"/>
       </w:pPr>
       <w:r>
-        <w:t xml:space="preserve">En este ámbito, el alumnado puede adoptar un papel activo dado el manejo de las </w:t>
-      </w:r>
-      <w:proofErr w:type="spellStart"/>
-      <w:r>
-        <w:t>RRSS</w:t>
-      </w:r>
-      <w:proofErr w:type="spellEnd"/>
-      <w:r>
-        <w:t>, siempre contando con la supervisión del profesorado.</w:t>
+        <w:t>En este ámbito, el alumnado puede adoptar un papel activo dado el manejo de las RRSS, siempre contando con la supervisión del profesorado.</w:t>
       </w:r>
       <w:r>
         <w:t xml:space="preserve"> Igualmente, se pretende publicar en la web del centro, las capacidades que tiene el uso de Proxmox.</w:t>
@@ -933,7 +869,18 @@
                 <w:lang w:eastAsia="es-ES"/>
                 <w14:ligatures w14:val="none"/>
               </w:rPr>
-              <w:t>enero 2023</w:t>
+              <w:t>enero 202</w:t>
+            </w:r>
+            <w:r>
+              <w:rPr>
+                <w:rFonts w:eastAsia="Times New Roman" w:cstheme="minorHAnsi"/>
+                <w:kern w:val="0"/>
+                <w:sz w:val="21"/>
+                <w:szCs w:val="21"/>
+                <w:lang w:eastAsia="es-ES"/>
+                <w14:ligatures w14:val="none"/>
+              </w:rPr>
+              <w:t>4</w:t>
             </w:r>
           </w:p>
         </w:tc>
@@ -1078,7 +1025,18 @@
                 <w:lang w:eastAsia="es-ES"/>
                 <w14:ligatures w14:val="none"/>
               </w:rPr>
-              <w:t>enero 2023</w:t>
+              <w:t>enero 202</w:t>
+            </w:r>
+            <w:r>
+              <w:rPr>
+                <w:rFonts w:eastAsia="Times New Roman" w:cstheme="minorHAnsi"/>
+                <w:kern w:val="0"/>
+                <w:sz w:val="21"/>
+                <w:szCs w:val="21"/>
+                <w:lang w:eastAsia="es-ES"/>
+                <w14:ligatures w14:val="none"/>
+              </w:rPr>
+              <w:t>4</w:t>
             </w:r>
           </w:p>
         </w:tc>
@@ -1176,7 +1134,18 @@
                 <w:lang w:eastAsia="es-ES"/>
                 <w14:ligatures w14:val="none"/>
               </w:rPr>
-              <w:t>febrero 2023</w:t>
+              <w:t>febrero 202</w:t>
+            </w:r>
+            <w:r>
+              <w:rPr>
+                <w:rFonts w:eastAsia="Times New Roman" w:cstheme="minorHAnsi"/>
+                <w:kern w:val="0"/>
+                <w:sz w:val="21"/>
+                <w:szCs w:val="21"/>
+                <w:lang w:eastAsia="es-ES"/>
+                <w14:ligatures w14:val="none"/>
+              </w:rPr>
+              <w:t>4</w:t>
             </w:r>
           </w:p>
           <w:p>
@@ -1201,7 +1170,18 @@
                 <w:lang w:eastAsia="es-ES"/>
                 <w14:ligatures w14:val="none"/>
               </w:rPr>
-              <w:t>marzo 2023</w:t>
+              <w:t>marzo 202</w:t>
+            </w:r>
+            <w:r>
+              <w:rPr>
+                <w:rFonts w:eastAsia="Times New Roman" w:cstheme="minorHAnsi"/>
+                <w:kern w:val="0"/>
+                <w:sz w:val="21"/>
+                <w:szCs w:val="21"/>
+                <w:lang w:eastAsia="es-ES"/>
+                <w14:ligatures w14:val="none"/>
+              </w:rPr>
+              <w:t>4</w:t>
             </w:r>
           </w:p>
         </w:tc>
@@ -1296,7 +1276,18 @@
                 <w:lang w:eastAsia="es-ES"/>
                 <w14:ligatures w14:val="none"/>
               </w:rPr>
-              <w:t>febrero 2023</w:t>
+              <w:t>febrero 202</w:t>
+            </w:r>
+            <w:r>
+              <w:rPr>
+                <w:rFonts w:eastAsia="Times New Roman" w:cstheme="minorHAnsi"/>
+                <w:kern w:val="0"/>
+                <w:sz w:val="21"/>
+                <w:szCs w:val="21"/>
+                <w:lang w:eastAsia="es-ES"/>
+                <w14:ligatures w14:val="none"/>
+              </w:rPr>
+              <w:t>4</w:t>
             </w:r>
           </w:p>
         </w:tc>
@@ -1394,7 +1385,40 @@
                 <w:lang w:eastAsia="es-ES"/>
                 <w14:ligatures w14:val="none"/>
               </w:rPr>
-              <w:t>noviembre 2023 a junio 2023</w:t>
+              <w:t xml:space="preserve">noviembre 2023 a </w:t>
+            </w:r>
+            <w:r>
+              <w:rPr>
+                <w:rFonts w:eastAsia="Times New Roman" w:cstheme="minorHAnsi"/>
+                <w:kern w:val="0"/>
+                <w:sz w:val="21"/>
+                <w:szCs w:val="21"/>
+                <w:lang w:eastAsia="es-ES"/>
+                <w14:ligatures w14:val="none"/>
+              </w:rPr>
+              <w:t>mayo</w:t>
+            </w:r>
+            <w:r>
+              <w:rPr>
+                <w:rFonts w:eastAsia="Times New Roman" w:cstheme="minorHAnsi"/>
+                <w:kern w:val="0"/>
+                <w:sz w:val="21"/>
+                <w:szCs w:val="21"/>
+                <w:lang w:eastAsia="es-ES"/>
+                <w14:ligatures w14:val="none"/>
+              </w:rPr>
+              <w:t xml:space="preserve"> 202</w:t>
+            </w:r>
+            <w:r>
+              <w:rPr>
+                <w:rFonts w:eastAsia="Times New Roman" w:cstheme="minorHAnsi"/>
+                <w:kern w:val="0"/>
+                <w:sz w:val="21"/>
+                <w:szCs w:val="21"/>
+                <w:lang w:eastAsia="es-ES"/>
+                <w14:ligatures w14:val="none"/>
+              </w:rPr>
+              <w:t>4</w:t>
             </w:r>
           </w:p>
         </w:tc>
@@ -1489,7 +1513,40 @@
                 <w:lang w:eastAsia="es-ES"/>
                 <w14:ligatures w14:val="none"/>
               </w:rPr>
-              <w:t>noviembre 2023 a junio 2023</w:t>
+              <w:t xml:space="preserve">noviembre 2023 a </w:t>
+            </w:r>
+            <w:r>
+              <w:rPr>
+                <w:rFonts w:eastAsia="Times New Roman" w:cstheme="minorHAnsi"/>
+                <w:kern w:val="0"/>
+                <w:sz w:val="21"/>
+                <w:szCs w:val="21"/>
+                <w:lang w:eastAsia="es-ES"/>
+                <w14:ligatures w14:val="none"/>
+              </w:rPr>
+              <w:t>mayo</w:t>
+            </w:r>
+            <w:r>
+              <w:rPr>
+                <w:rFonts w:eastAsia="Times New Roman" w:cstheme="minorHAnsi"/>
+                <w:kern w:val="0"/>
+                <w:sz w:val="21"/>
+                <w:szCs w:val="21"/>
+                <w:lang w:eastAsia="es-ES"/>
+                <w14:ligatures w14:val="none"/>
+              </w:rPr>
+              <w:t xml:space="preserve"> 202</w:t>
+            </w:r>
+            <w:r>
+              <w:rPr>
+                <w:rFonts w:eastAsia="Times New Roman" w:cstheme="minorHAnsi"/>
+                <w:kern w:val="0"/>
+                <w:sz w:val="21"/>
+                <w:szCs w:val="21"/>
+                <w:lang w:eastAsia="es-ES"/>
+                <w14:ligatures w14:val="none"/>
+              </w:rPr>
+              <w:t>4</w:t>
             </w:r>
           </w:p>
         </w:tc>
@@ -1587,7 +1644,18 @@
                 <w:lang w:eastAsia="es-ES"/>
                 <w14:ligatures w14:val="none"/>
               </w:rPr>
-              <w:t>junio 2023</w:t>
+              <w:t>junio 202</w:t>
+            </w:r>
+            <w:r>
+              <w:rPr>
+                <w:rFonts w:eastAsia="Times New Roman" w:cstheme="minorHAnsi"/>
+                <w:kern w:val="0"/>
+                <w:sz w:val="21"/>
+                <w:szCs w:val="21"/>
+                <w:lang w:eastAsia="es-ES"/>
+                <w14:ligatures w14:val="none"/>
+              </w:rPr>
+              <w:t>4</w:t>
             </w:r>
           </w:p>
         </w:tc>
@@ -1664,11 +1732,9 @@
       <w:r>
         <w:t xml:space="preserve">Medio que se va a utilizar para alojar el repositorio: </w:t>
       </w:r>
-      <w:proofErr w:type="spellStart"/>
       <w:r>
         <w:t>GitHub.com</w:t>
       </w:r>
-      <w:proofErr w:type="spellEnd"/>
     </w:p>
     <w:p>
       <w:pPr>
@@ -1679,29 +1745,8 @@
         <w:t xml:space="preserve">Enlace o acceso: </w:t>
       </w:r>
       <w:r>
-        <w:t>https://</w:t>
-      </w:r>
-      <w:proofErr w:type="spellStart"/>
-      <w:r>
-        <w:t>github.com</w:t>
-      </w:r>
-      <w:proofErr w:type="spellEnd"/>
-      <w:r>
-        <w:t>/IES-</w:t>
-      </w:r>
-      <w:proofErr w:type="spellStart"/>
-      <w:r>
-        <w:t>Velazquez</w:t>
-      </w:r>
-      <w:proofErr w:type="spellEnd"/>
-      <w:r>
-        <w:t>/</w:t>
-      </w:r>
-      <w:proofErr w:type="spellStart"/>
-      <w:r>
-        <w:t>gt_proxmox</w:t>
-      </w:r>
-      <w:proofErr w:type="spellEnd"/>
+        <w:t>https://github.com/IES-Velazquez/gt_proxmox</w:t>
+      </w:r>
     </w:p>
     <w:p>
       <w:pPr>
@@ -1770,21 +1815,8 @@
           <w:szCs w:val="18"/>
           <w:shd w:val="clear" w:color="auto" w:fill="FFFFFF"/>
         </w:rPr>
-        <w:t xml:space="preserve"> </w:t>
-      </w:r>
-      <w:proofErr w:type="spellStart"/>
-      <w:r>
-        <w:rPr>
-          <w:rFonts w:ascii="Varela Round" w:hAnsi="Varela Round" w:cs="Varela Round"/>
-          <w:color w:val="000000"/>
-          <w:spacing w:val="5"/>
-          <w:sz w:val="18"/>
-          <w:szCs w:val="18"/>
-          <w:shd w:val="clear" w:color="auto" w:fill="FFFFFF"/>
-        </w:rPr>
-        <w:t>GitHub.com</w:t>
-      </w:r>
-      <w:proofErr w:type="spellEnd"/>
+        <w:t xml:space="preserve"> GitHub.com</w:t>
+      </w:r>
     </w:p>
     <w:p>
       <w:pPr>
@@ -1842,103 +1874,7 @@
           <w:szCs w:val="18"/>
           <w:shd w:val="clear" w:color="auto" w:fill="FFFFFF"/>
         </w:rPr>
-        <w:t>https://</w:t>
-      </w:r>
-      <w:proofErr w:type="spellStart"/>
-      <w:r>
-        <w:rPr>
-          <w:rFonts w:ascii="Varela Round" w:hAnsi="Varela Round" w:cs="Varela Round"/>
-          <w:color w:val="000000"/>
-          <w:spacing w:val="5"/>
-          <w:sz w:val="18"/>
-          <w:szCs w:val="18"/>
-          <w:shd w:val="clear" w:color="auto" w:fill="FFFFFF"/>
-        </w:rPr>
-        <w:t>github.com</w:t>
-      </w:r>
-      <w:proofErr w:type="spellEnd"/>
-      <w:r>
-        <w:rPr>
-          <w:rFonts w:ascii="Varela Round" w:hAnsi="Varela Round" w:cs="Varela Round"/>
-          <w:color w:val="000000"/>
-          <w:spacing w:val="5"/>
-          <w:sz w:val="18"/>
-          <w:szCs w:val="18"/>
-          <w:shd w:val="clear" w:color="auto" w:fill="FFFFFF"/>
-        </w:rPr>
-        <w:t>/</w:t>
-      </w:r>
-      <w:proofErr w:type="spellStart"/>
-      <w:r>
-        <w:rPr>
-          <w:rFonts w:ascii="Varela Round" w:hAnsi="Varela Round" w:cs="Varela Round"/>
-          <w:color w:val="000000"/>
-          <w:spacing w:val="5"/>
-          <w:sz w:val="18"/>
-          <w:szCs w:val="18"/>
-          <w:shd w:val="clear" w:color="auto" w:fill="FFFFFF"/>
-        </w:rPr>
-        <w:t>orgs</w:t>
-      </w:r>
-      <w:proofErr w:type="spellEnd"/>
-      <w:r>
-        <w:rPr>
-          <w:rFonts w:ascii="Varela Round" w:hAnsi="Varela Round" w:cs="Varela Round"/>
-          <w:color w:val="000000"/>
-          <w:spacing w:val="5"/>
-          <w:sz w:val="18"/>
-          <w:szCs w:val="18"/>
-          <w:shd w:val="clear" w:color="auto" w:fill="FFFFFF"/>
-        </w:rPr>
-        <w:t>/IES-</w:t>
-      </w:r>
-      <w:proofErr w:type="spellStart"/>
-      <w:r>
-        <w:rPr>
-          <w:rFonts w:ascii="Varela Round" w:hAnsi="Varela Round" w:cs="Varela Round"/>
-          <w:color w:val="000000"/>
-          <w:spacing w:val="5"/>
-          <w:sz w:val="18"/>
-          <w:szCs w:val="18"/>
-          <w:shd w:val="clear" w:color="auto" w:fill="FFFFFF"/>
-        </w:rPr>
-        <w:t>Velazquez</w:t>
-      </w:r>
-      <w:proofErr w:type="spellEnd"/>
-      <w:r>
-        <w:rPr>
-          <w:rFonts w:ascii="Varela Round" w:hAnsi="Varela Round" w:cs="Varela Round"/>
-          <w:color w:val="000000"/>
-          <w:spacing w:val="5"/>
-          <w:sz w:val="18"/>
-          <w:szCs w:val="18"/>
-          <w:shd w:val="clear" w:color="auto" w:fill="FFFFFF"/>
-        </w:rPr>
-        <w:t>/</w:t>
-      </w:r>
-      <w:proofErr w:type="spellStart"/>
-      <w:r>
-        <w:rPr>
-          <w:rFonts w:ascii="Varela Round" w:hAnsi="Varela Round" w:cs="Varela Round"/>
-          <w:color w:val="000000"/>
-          <w:spacing w:val="5"/>
-          <w:sz w:val="18"/>
-          <w:szCs w:val="18"/>
-          <w:shd w:val="clear" w:color="auto" w:fill="FFFFFF"/>
-        </w:rPr>
-        <w:t>projects</w:t>
-      </w:r>
-      <w:proofErr w:type="spellEnd"/>
-      <w:r>
-        <w:rPr>
-          <w:rFonts w:ascii="Varela Round" w:hAnsi="Varela Round" w:cs="Varela Round"/>
-          <w:color w:val="000000"/>
-          <w:spacing w:val="5"/>
-          <w:sz w:val="18"/>
-          <w:szCs w:val="18"/>
-          <w:shd w:val="clear" w:color="auto" w:fill="FFFFFF"/>
-        </w:rPr>
-        <w:t>/1</w:t>
+        <w:t>https://github.com/orgs/IES-Velazquez/projects/1</w:t>
       </w:r>
     </w:p>
     <w:p>

</xml_diff>

<commit_message>
Documentación en PDF y correción por tamaño de Séneca
</commit_message>
<xml_diff>
--- a/documentación/Proyecto GT Proxmox.docx
+++ b/documentación/Proyecto GT Proxmox.docx
@@ -108,15 +108,55 @@
         <w:jc w:val="both"/>
       </w:pPr>
       <w:r>
-        <w:t>Para ello utilizaremos el S.O. de código abierto Proxmox, el cual permite la instalación en servidores clústerizados físicos, sockets de procesador, puentes físicos, puentes de alta comunicación (iSCSI) entre otros.</w:t>
-      </w:r>
-    </w:p>
-    <w:p>
-      <w:pPr>
-        <w:jc w:val="both"/>
-      </w:pPr>
-      <w:r>
-        <w:t xml:space="preserve">Proxmox es una plataforma de virtualización basada en sistemas de código abierto que permite la virtualización tanto sobre OpenVZ como KVM. </w:t>
+        <w:t xml:space="preserve">Para ello utilizaremos el </w:t>
+      </w:r>
+      <w:proofErr w:type="spellStart"/>
+      <w:r>
+        <w:t>S.O</w:t>
+      </w:r>
+      <w:proofErr w:type="spellEnd"/>
+      <w:r>
+        <w:t xml:space="preserve">. de código abierto Proxmox, el cual permite la instalación en servidores </w:t>
+      </w:r>
+      <w:proofErr w:type="spellStart"/>
+      <w:r>
+        <w:t>clústerizados</w:t>
+      </w:r>
+      <w:proofErr w:type="spellEnd"/>
+      <w:r>
+        <w:t xml:space="preserve"> físicos, sockets de procesador, puentes físicos, puentes de alta comunicación (</w:t>
+      </w:r>
+      <w:proofErr w:type="spellStart"/>
+      <w:r>
+        <w:t>iSCSI</w:t>
+      </w:r>
+      <w:proofErr w:type="spellEnd"/>
+      <w:r>
+        <w:t>) entre otros.</w:t>
+      </w:r>
+    </w:p>
+    <w:p>
+      <w:pPr>
+        <w:jc w:val="both"/>
+      </w:pPr>
+      <w:r>
+        <w:t xml:space="preserve">Proxmox es una plataforma de virtualización basada en sistemas de código abierto que permite la virtualización tanto sobre </w:t>
+      </w:r>
+      <w:proofErr w:type="spellStart"/>
+      <w:r>
+        <w:t>OpenVZ</w:t>
+      </w:r>
+      <w:proofErr w:type="spellEnd"/>
+      <w:r>
+        <w:t xml:space="preserve"> como </w:t>
+      </w:r>
+      <w:proofErr w:type="spellStart"/>
+      <w:r>
+        <w:t>KVM</w:t>
+      </w:r>
+      <w:proofErr w:type="spellEnd"/>
+      <w:r>
+        <w:t xml:space="preserve">. </w:t>
       </w:r>
     </w:p>
     <w:p>
@@ -127,7 +167,15 @@
         <w:t xml:space="preserve">En el presente curso, se pretende </w:t>
       </w:r>
       <w:r>
-        <w:t>poner en marcha el servidor con una máquina virtual con FOG que nos permite realizar el control de formateo de todas las máquinas de las diferentes aulas de que dispone el departamento.</w:t>
+        <w:t xml:space="preserve">poner en marcha el servidor con una máquina virtual con </w:t>
+      </w:r>
+      <w:proofErr w:type="spellStart"/>
+      <w:r>
+        <w:t>FOG</w:t>
+      </w:r>
+      <w:proofErr w:type="spellEnd"/>
+      <w:r>
+        <w:t xml:space="preserve"> que nos permite realizar el control de formateo de todas las máquinas de las diferentes aulas de que dispone el departamento.</w:t>
       </w:r>
     </w:p>
     <w:p>
@@ -197,15 +245,15 @@
         <w:jc w:val="both"/>
       </w:pPr>
       <w:r>
-        <w:t>Creación de scripts específicos para la mejora del funcionamiento de Proxmox</w:t>
-      </w:r>
-    </w:p>
-    <w:p>
-      <w:pPr>
-        <w:jc w:val="both"/>
-      </w:pPr>
-      <w:r>
-        <w:t>Documentación en formato Wiki de los usos cotidianos de funcionamiento</w:t>
+        <w:t xml:space="preserve">Creación de scripts específicos </w:t>
+      </w:r>
+    </w:p>
+    <w:p>
+      <w:pPr>
+        <w:jc w:val="both"/>
+      </w:pPr>
+      <w:r>
+        <w:t xml:space="preserve">Documentación en formato Wiki de los usos cotidianos </w:t>
       </w:r>
     </w:p>
     <w:p>
@@ -257,7 +305,15 @@
         <w:jc w:val="both"/>
       </w:pPr>
       <w:r>
-        <w:t>Reducción del gasto económico por parte del departamento, ya que no será necesario actualizar los PCs de los alumnos.</w:t>
+        <w:t xml:space="preserve">Reducción del gasto económico por parte del departamento, ya que no será necesario actualizar los </w:t>
+      </w:r>
+      <w:proofErr w:type="spellStart"/>
+      <w:r>
+        <w:t>PCs</w:t>
+      </w:r>
+      <w:proofErr w:type="spellEnd"/>
+      <w:r>
+        <w:t xml:space="preserve"> de los alumnos.</w:t>
       </w:r>
     </w:p>
     <w:p>
@@ -425,7 +481,15 @@
         <w:jc w:val="both"/>
       </w:pPr>
       <w:r>
-        <w:t>En este ámbito, el alumnado puede adoptar un papel activo dado el manejo de las RRSS, siempre contando con la supervisión del profesorado.</w:t>
+        <w:t xml:space="preserve">En este ámbito, el alumnado puede adoptar un papel activo dado el manejo de las </w:t>
+      </w:r>
+      <w:proofErr w:type="spellStart"/>
+      <w:r>
+        <w:t>RRSS</w:t>
+      </w:r>
+      <w:proofErr w:type="spellEnd"/>
+      <w:r>
+        <w:t>, siempre contando con la supervisión del profesorado.</w:t>
       </w:r>
       <w:r>
         <w:t xml:space="preserve"> Igualmente, se pretende publicar en la web del centro, las capacidades que tiene el uso de Proxmox.</w:t>
@@ -1732,9 +1796,11 @@
       <w:r>
         <w:t xml:space="preserve">Medio que se va a utilizar para alojar el repositorio: </w:t>
       </w:r>
+      <w:proofErr w:type="spellStart"/>
       <w:r>
         <w:t>GitHub.com</w:t>
       </w:r>
+      <w:proofErr w:type="spellEnd"/>
     </w:p>
     <w:p>
       <w:pPr>
@@ -1745,8 +1811,29 @@
         <w:t xml:space="preserve">Enlace o acceso: </w:t>
       </w:r>
       <w:r>
-        <w:t>https://github.com/IES-Velazquez/gt_proxmox</w:t>
-      </w:r>
+        <w:t>https://</w:t>
+      </w:r>
+      <w:proofErr w:type="spellStart"/>
+      <w:r>
+        <w:t>github.com</w:t>
+      </w:r>
+      <w:proofErr w:type="spellEnd"/>
+      <w:r>
+        <w:t>/IES-</w:t>
+      </w:r>
+      <w:proofErr w:type="spellStart"/>
+      <w:r>
+        <w:t>Velazquez</w:t>
+      </w:r>
+      <w:proofErr w:type="spellEnd"/>
+      <w:r>
+        <w:t>/</w:t>
+      </w:r>
+      <w:proofErr w:type="spellStart"/>
+      <w:r>
+        <w:t>gt_proxmox</w:t>
+      </w:r>
+      <w:proofErr w:type="spellEnd"/>
     </w:p>
     <w:p>
       <w:pPr>
@@ -1815,8 +1902,21 @@
           <w:szCs w:val="18"/>
           <w:shd w:val="clear" w:color="auto" w:fill="FFFFFF"/>
         </w:rPr>
-        <w:t xml:space="preserve"> GitHub.com</w:t>
-      </w:r>
+        <w:t xml:space="preserve"> </w:t>
+      </w:r>
+      <w:proofErr w:type="spellStart"/>
+      <w:r>
+        <w:rPr>
+          <w:rFonts w:ascii="Varela Round" w:hAnsi="Varela Round" w:cs="Varela Round"/>
+          <w:color w:val="000000"/>
+          <w:spacing w:val="5"/>
+          <w:sz w:val="18"/>
+          <w:szCs w:val="18"/>
+          <w:shd w:val="clear" w:color="auto" w:fill="FFFFFF"/>
+        </w:rPr>
+        <w:t>GitHub.com</w:t>
+      </w:r>
+      <w:proofErr w:type="spellEnd"/>
     </w:p>
     <w:p>
       <w:pPr>
@@ -1874,7 +1974,103 @@
           <w:szCs w:val="18"/>
           <w:shd w:val="clear" w:color="auto" w:fill="FFFFFF"/>
         </w:rPr>
-        <w:t>https://github.com/orgs/IES-Velazquez/projects/1</w:t>
+        <w:t>https://</w:t>
+      </w:r>
+      <w:proofErr w:type="spellStart"/>
+      <w:r>
+        <w:rPr>
+          <w:rFonts w:ascii="Varela Round" w:hAnsi="Varela Round" w:cs="Varela Round"/>
+          <w:color w:val="000000"/>
+          <w:spacing w:val="5"/>
+          <w:sz w:val="18"/>
+          <w:szCs w:val="18"/>
+          <w:shd w:val="clear" w:color="auto" w:fill="FFFFFF"/>
+        </w:rPr>
+        <w:t>github.com</w:t>
+      </w:r>
+      <w:proofErr w:type="spellEnd"/>
+      <w:r>
+        <w:rPr>
+          <w:rFonts w:ascii="Varela Round" w:hAnsi="Varela Round" w:cs="Varela Round"/>
+          <w:color w:val="000000"/>
+          <w:spacing w:val="5"/>
+          <w:sz w:val="18"/>
+          <w:szCs w:val="18"/>
+          <w:shd w:val="clear" w:color="auto" w:fill="FFFFFF"/>
+        </w:rPr>
+        <w:t>/</w:t>
+      </w:r>
+      <w:proofErr w:type="spellStart"/>
+      <w:r>
+        <w:rPr>
+          <w:rFonts w:ascii="Varela Round" w:hAnsi="Varela Round" w:cs="Varela Round"/>
+          <w:color w:val="000000"/>
+          <w:spacing w:val="5"/>
+          <w:sz w:val="18"/>
+          <w:szCs w:val="18"/>
+          <w:shd w:val="clear" w:color="auto" w:fill="FFFFFF"/>
+        </w:rPr>
+        <w:t>orgs</w:t>
+      </w:r>
+      <w:proofErr w:type="spellEnd"/>
+      <w:r>
+        <w:rPr>
+          <w:rFonts w:ascii="Varela Round" w:hAnsi="Varela Round" w:cs="Varela Round"/>
+          <w:color w:val="000000"/>
+          <w:spacing w:val="5"/>
+          <w:sz w:val="18"/>
+          <w:szCs w:val="18"/>
+          <w:shd w:val="clear" w:color="auto" w:fill="FFFFFF"/>
+        </w:rPr>
+        <w:t>/IES-</w:t>
+      </w:r>
+      <w:proofErr w:type="spellStart"/>
+      <w:r>
+        <w:rPr>
+          <w:rFonts w:ascii="Varela Round" w:hAnsi="Varela Round" w:cs="Varela Round"/>
+          <w:color w:val="000000"/>
+          <w:spacing w:val="5"/>
+          <w:sz w:val="18"/>
+          <w:szCs w:val="18"/>
+          <w:shd w:val="clear" w:color="auto" w:fill="FFFFFF"/>
+        </w:rPr>
+        <w:t>Velazquez</w:t>
+      </w:r>
+      <w:proofErr w:type="spellEnd"/>
+      <w:r>
+        <w:rPr>
+          <w:rFonts w:ascii="Varela Round" w:hAnsi="Varela Round" w:cs="Varela Round"/>
+          <w:color w:val="000000"/>
+          <w:spacing w:val="5"/>
+          <w:sz w:val="18"/>
+          <w:szCs w:val="18"/>
+          <w:shd w:val="clear" w:color="auto" w:fill="FFFFFF"/>
+        </w:rPr>
+        <w:t>/</w:t>
+      </w:r>
+      <w:proofErr w:type="spellStart"/>
+      <w:r>
+        <w:rPr>
+          <w:rFonts w:ascii="Varela Round" w:hAnsi="Varela Round" w:cs="Varela Round"/>
+          <w:color w:val="000000"/>
+          <w:spacing w:val="5"/>
+          <w:sz w:val="18"/>
+          <w:szCs w:val="18"/>
+          <w:shd w:val="clear" w:color="auto" w:fill="FFFFFF"/>
+        </w:rPr>
+        <w:t>projects</w:t>
+      </w:r>
+      <w:proofErr w:type="spellEnd"/>
+      <w:r>
+        <w:rPr>
+          <w:rFonts w:ascii="Varela Round" w:hAnsi="Varela Round" w:cs="Varela Round"/>
+          <w:color w:val="000000"/>
+          <w:spacing w:val="5"/>
+          <w:sz w:val="18"/>
+          <w:szCs w:val="18"/>
+          <w:shd w:val="clear" w:color="auto" w:fill="FFFFFF"/>
+        </w:rPr>
+        <w:t>/1</w:t>
       </w:r>
     </w:p>
     <w:p>

</xml_diff>